<commit_message>
feat : surat - menambahkan fitur surat pdf
</commit_message>
<xml_diff>
--- a/src/assets/docx/templete/4.docx
+++ b/src/assets/docx/templete/4.docx
@@ -14,6 +14,8 @@
           <w:lang w:val="en-US"/>
         </w:rPr>
       </w:pPr>
+      <w:bookmarkStart w:id="0" w:name="_GoBack"/>
+      <w:bookmarkEnd w:id="0"/>
       <w:r>
         <w:rPr>
           <w:rFonts w:hint="default" w:ascii="Cambria" w:hAnsi="Cambria" w:cs="Cambria"/>
@@ -595,8 +597,6 @@
         </w:rPr>
         <w:t>letak_object_tanah}</w:t>
       </w:r>
-      <w:bookmarkStart w:id="0" w:name="_GoBack"/>
-      <w:bookmarkEnd w:id="0"/>
     </w:p>
     <w:p>
       <w:pPr>

</xml_diff>